<commit_message>
update to FC for GML Schema
</commit_message>
<xml_diff>
--- a/GML Schema Annex/Documentation/S-121 GML Encoding Documentation v1.3.docx
+++ b/GML Schema Annex/Documentation/S-121 GML Encoding Documentation v1.3.docx
@@ -238,7 +238,7 @@
           <w:r>
             <w:fldChar w:fldCharType="separate"/>
           </w:r>
-          <w:hyperlink w:anchor="_Toc43474143" w:history="1">
+          <w:hyperlink w:anchor="_Toc43475361" w:history="1">
             <w:r>
               <w:rPr>
                 <w:rStyle w:val="Hyperlink"/>
@@ -266,7 +266,7 @@
                 <w:noProof/>
                 <w:webHidden/>
               </w:rPr>
-              <w:instrText xml:space="preserve"> PAGEREF _Toc43474143 \h </w:instrText>
+              <w:instrText xml:space="preserve"> PAGEREF _Toc43475361 \h </w:instrText>
             </w:r>
             <w:r>
               <w:rPr>
@@ -312,7 +312,7 @@
               <w:szCs w:val="22"/>
             </w:rPr>
           </w:pPr>
-          <w:hyperlink w:anchor="_Toc43474144" w:history="1">
+          <w:hyperlink w:anchor="_Toc43475362" w:history="1">
             <w:r>
               <w:rPr>
                 <w:rStyle w:val="Hyperlink"/>
@@ -358,7 +358,7 @@
                 <w:noProof/>
                 <w:webHidden/>
               </w:rPr>
-              <w:instrText xml:space="preserve"> PAGEREF _Toc43474144 \h </w:instrText>
+              <w:instrText xml:space="preserve"> PAGEREF _Toc43475362 \h </w:instrText>
             </w:r>
             <w:r>
               <w:rPr>
@@ -404,7 +404,7 @@
               <w:szCs w:val="22"/>
             </w:rPr>
           </w:pPr>
-          <w:hyperlink w:anchor="_Toc43474145" w:history="1">
+          <w:hyperlink w:anchor="_Toc43475363" w:history="1">
             <w:r>
               <w:rPr>
                 <w:rStyle w:val="Hyperlink"/>
@@ -450,7 +450,7 @@
                 <w:noProof/>
                 <w:webHidden/>
               </w:rPr>
-              <w:instrText xml:space="preserve"> PAGEREF _Toc43474145 \h </w:instrText>
+              <w:instrText xml:space="preserve"> PAGEREF _Toc43475363 \h </w:instrText>
             </w:r>
             <w:r>
               <w:rPr>
@@ -496,7 +496,7 @@
               <w:szCs w:val="22"/>
             </w:rPr>
           </w:pPr>
-          <w:hyperlink w:anchor="_Toc43474146" w:history="1">
+          <w:hyperlink w:anchor="_Toc43475364" w:history="1">
             <w:r>
               <w:rPr>
                 <w:rStyle w:val="Hyperlink"/>
@@ -544,7 +544,7 @@
                 <w:noProof/>
                 <w:webHidden/>
               </w:rPr>
-              <w:instrText xml:space="preserve"> PAGEREF _Toc43474146 \h </w:instrText>
+              <w:instrText xml:space="preserve"> PAGEREF _Toc43475364 \h </w:instrText>
             </w:r>
             <w:r>
               <w:rPr>
@@ -588,7 +588,7 @@
               <w:szCs w:val="22"/>
             </w:rPr>
           </w:pPr>
-          <w:hyperlink w:anchor="_Toc43474147" w:history="1">
+          <w:hyperlink w:anchor="_Toc43475365" w:history="1">
             <w:r>
               <w:rPr>
                 <w:rStyle w:val="Hyperlink"/>
@@ -617,7 +617,7 @@
                 <w:noProof/>
                 <w:webHidden/>
               </w:rPr>
-              <w:instrText xml:space="preserve"> PAGEREF _Toc43474147 \h </w:instrText>
+              <w:instrText xml:space="preserve"> PAGEREF _Toc43475365 \h </w:instrText>
             </w:r>
             <w:r>
               <w:rPr>
@@ -661,7 +661,7 @@
               <w:szCs w:val="22"/>
             </w:rPr>
           </w:pPr>
-          <w:hyperlink w:anchor="_Toc43474148" w:history="1">
+          <w:hyperlink w:anchor="_Toc43475366" w:history="1">
             <w:r>
               <w:rPr>
                 <w:rStyle w:val="Hyperlink"/>
@@ -690,7 +690,7 @@
                 <w:noProof/>
                 <w:webHidden/>
               </w:rPr>
-              <w:instrText xml:space="preserve"> PAGEREF _Toc43474148 \h </w:instrText>
+              <w:instrText xml:space="preserve"> PAGEREF _Toc43475366 \h </w:instrText>
             </w:r>
             <w:r>
               <w:rPr>
@@ -734,7 +734,7 @@
               <w:szCs w:val="22"/>
             </w:rPr>
           </w:pPr>
-          <w:hyperlink w:anchor="_Toc43474149" w:history="1">
+          <w:hyperlink w:anchor="_Toc43475367" w:history="1">
             <w:r>
               <w:rPr>
                 <w:rStyle w:val="Hyperlink"/>
@@ -763,7 +763,7 @@
                 <w:noProof/>
                 <w:webHidden/>
               </w:rPr>
-              <w:instrText xml:space="preserve"> PAGEREF _Toc43474149 \h </w:instrText>
+              <w:instrText xml:space="preserve"> PAGEREF _Toc43475367 \h </w:instrText>
             </w:r>
             <w:r>
               <w:rPr>
@@ -807,7 +807,7 @@
               <w:szCs w:val="22"/>
             </w:rPr>
           </w:pPr>
-          <w:hyperlink w:anchor="_Toc43474150" w:history="1">
+          <w:hyperlink w:anchor="_Toc43475368" w:history="1">
             <w:r>
               <w:rPr>
                 <w:rStyle w:val="Hyperlink"/>
@@ -836,7 +836,7 @@
                 <w:noProof/>
                 <w:webHidden/>
               </w:rPr>
-              <w:instrText xml:space="preserve"> PAGEREF _Toc43474150 \h </w:instrText>
+              <w:instrText xml:space="preserve"> PAGEREF _Toc43475368 \h </w:instrText>
             </w:r>
             <w:r>
               <w:rPr>
@@ -880,7 +880,7 @@
               <w:szCs w:val="22"/>
             </w:rPr>
           </w:pPr>
-          <w:hyperlink w:anchor="_Toc43474151" w:history="1">
+          <w:hyperlink w:anchor="_Toc43475369" w:history="1">
             <w:r>
               <w:rPr>
                 <w:rStyle w:val="Hyperlink"/>
@@ -909,7 +909,7 @@
                 <w:noProof/>
                 <w:webHidden/>
               </w:rPr>
-              <w:instrText xml:space="preserve"> PAGEREF _Toc43474151 \h </w:instrText>
+              <w:instrText xml:space="preserve"> PAGEREF _Toc43475369 \h </w:instrText>
             </w:r>
             <w:r>
               <w:rPr>
@@ -953,7 +953,7 @@
               <w:szCs w:val="22"/>
             </w:rPr>
           </w:pPr>
-          <w:hyperlink w:anchor="_Toc43474152" w:history="1">
+          <w:hyperlink w:anchor="_Toc43475370" w:history="1">
             <w:r>
               <w:rPr>
                 <w:rStyle w:val="Hyperlink"/>
@@ -982,7 +982,7 @@
                 <w:noProof/>
                 <w:webHidden/>
               </w:rPr>
-              <w:instrText xml:space="preserve"> PAGEREF _Toc43474152 \h </w:instrText>
+              <w:instrText xml:space="preserve"> PAGEREF _Toc43475370 \h </w:instrText>
             </w:r>
             <w:r>
               <w:rPr>
@@ -1026,7 +1026,7 @@
               <w:szCs w:val="22"/>
             </w:rPr>
           </w:pPr>
-          <w:hyperlink w:anchor="_Toc43474153" w:history="1">
+          <w:hyperlink w:anchor="_Toc43475371" w:history="1">
             <w:r>
               <w:rPr>
                 <w:rStyle w:val="Hyperlink"/>
@@ -1055,7 +1055,7 @@
                 <w:noProof/>
                 <w:webHidden/>
               </w:rPr>
-              <w:instrText xml:space="preserve"> PAGEREF _Toc43474153 \h </w:instrText>
+              <w:instrText xml:space="preserve"> PAGEREF _Toc43475371 \h </w:instrText>
             </w:r>
             <w:r>
               <w:rPr>
@@ -1099,7 +1099,7 @@
               <w:szCs w:val="22"/>
             </w:rPr>
           </w:pPr>
-          <w:hyperlink w:anchor="_Toc43474154" w:history="1">
+          <w:hyperlink w:anchor="_Toc43475372" w:history="1">
             <w:r>
               <w:rPr>
                 <w:rStyle w:val="Hyperlink"/>
@@ -1128,7 +1128,7 @@
                 <w:noProof/>
                 <w:webHidden/>
               </w:rPr>
-              <w:instrText xml:space="preserve"> PAGEREF _Toc43474154 \h </w:instrText>
+              <w:instrText xml:space="preserve"> PAGEREF _Toc43475372 \h </w:instrText>
             </w:r>
             <w:r>
               <w:rPr>
@@ -1172,7 +1172,7 @@
               <w:szCs w:val="22"/>
             </w:rPr>
           </w:pPr>
-          <w:hyperlink w:anchor="_Toc43474155" w:history="1">
+          <w:hyperlink w:anchor="_Toc43475373" w:history="1">
             <w:r>
               <w:rPr>
                 <w:rStyle w:val="Hyperlink"/>
@@ -1201,7 +1201,7 @@
                 <w:noProof/>
                 <w:webHidden/>
               </w:rPr>
-              <w:instrText xml:space="preserve"> PAGEREF _Toc43474155 \h </w:instrText>
+              <w:instrText xml:space="preserve"> PAGEREF _Toc43475373 \h </w:instrText>
             </w:r>
             <w:r>
               <w:rPr>
@@ -1245,7 +1245,7 @@
               <w:szCs w:val="22"/>
             </w:rPr>
           </w:pPr>
-          <w:hyperlink w:anchor="_Toc43474156" w:history="1">
+          <w:hyperlink w:anchor="_Toc43475374" w:history="1">
             <w:r>
               <w:rPr>
                 <w:rStyle w:val="Hyperlink"/>
@@ -1274,7 +1274,7 @@
                 <w:noProof/>
                 <w:webHidden/>
               </w:rPr>
-              <w:instrText xml:space="preserve"> PAGEREF _Toc43474156 \h </w:instrText>
+              <w:instrText xml:space="preserve"> PAGEREF _Toc43475374 \h </w:instrText>
             </w:r>
             <w:r>
               <w:rPr>
@@ -1318,7 +1318,7 @@
               <w:szCs w:val="22"/>
             </w:rPr>
           </w:pPr>
-          <w:hyperlink w:anchor="_Toc43474157" w:history="1">
+          <w:hyperlink w:anchor="_Toc43475375" w:history="1">
             <w:r>
               <w:rPr>
                 <w:rStyle w:val="Hyperlink"/>
@@ -1347,7 +1347,7 @@
                 <w:noProof/>
                 <w:webHidden/>
               </w:rPr>
-              <w:instrText xml:space="preserve"> PAGEREF _Toc43474157 \h </w:instrText>
+              <w:instrText xml:space="preserve"> PAGEREF _Toc43475375 \h </w:instrText>
             </w:r>
             <w:r>
               <w:rPr>
@@ -1391,7 +1391,7 @@
               <w:szCs w:val="22"/>
             </w:rPr>
           </w:pPr>
-          <w:hyperlink w:anchor="_Toc43474158" w:history="1">
+          <w:hyperlink w:anchor="_Toc43475376" w:history="1">
             <w:r>
               <w:rPr>
                 <w:rStyle w:val="Hyperlink"/>
@@ -1420,7 +1420,7 @@
                 <w:noProof/>
                 <w:webHidden/>
               </w:rPr>
-              <w:instrText xml:space="preserve"> PAGEREF _Toc43474158 \h </w:instrText>
+              <w:instrText xml:space="preserve"> PAGEREF _Toc43475376 \h </w:instrText>
             </w:r>
             <w:r>
               <w:rPr>
@@ -1464,7 +1464,7 @@
               <w:szCs w:val="22"/>
             </w:rPr>
           </w:pPr>
-          <w:hyperlink w:anchor="_Toc43474159" w:history="1">
+          <w:hyperlink w:anchor="_Toc43475377" w:history="1">
             <w:r>
               <w:rPr>
                 <w:rStyle w:val="Hyperlink"/>
@@ -1493,7 +1493,7 @@
                 <w:noProof/>
                 <w:webHidden/>
               </w:rPr>
-              <w:instrText xml:space="preserve"> PAGEREF _Toc43474159 \h </w:instrText>
+              <w:instrText xml:space="preserve"> PAGEREF _Toc43475377 \h </w:instrText>
             </w:r>
             <w:r>
               <w:rPr>
@@ -1537,7 +1537,7 @@
               <w:szCs w:val="22"/>
             </w:rPr>
           </w:pPr>
-          <w:hyperlink w:anchor="_Toc43474160" w:history="1">
+          <w:hyperlink w:anchor="_Toc43475378" w:history="1">
             <w:r>
               <w:rPr>
                 <w:rStyle w:val="Hyperlink"/>
@@ -1566,7 +1566,7 @@
                 <w:noProof/>
                 <w:webHidden/>
               </w:rPr>
-              <w:instrText xml:space="preserve"> PAGEREF _Toc43474160 \h </w:instrText>
+              <w:instrText xml:space="preserve"> PAGEREF _Toc43475378 \h </w:instrText>
             </w:r>
             <w:r>
               <w:rPr>
@@ -1612,7 +1612,7 @@
               <w:szCs w:val="22"/>
             </w:rPr>
           </w:pPr>
-          <w:hyperlink w:anchor="_Toc43474161" w:history="1">
+          <w:hyperlink w:anchor="_Toc43475379" w:history="1">
             <w:r>
               <w:rPr>
                 <w:rStyle w:val="Hyperlink"/>
@@ -1658,7 +1658,7 @@
                 <w:noProof/>
                 <w:webHidden/>
               </w:rPr>
-              <w:instrText xml:space="preserve"> PAGEREF _Toc43474161 \h </w:instrText>
+              <w:instrText xml:space="preserve"> PAGEREF _Toc43475379 \h </w:instrText>
             </w:r>
             <w:r>
               <w:rPr>
@@ -1702,7 +1702,7 @@
               <w:szCs w:val="22"/>
             </w:rPr>
           </w:pPr>
-          <w:hyperlink w:anchor="_Toc43474162" w:history="1">
+          <w:hyperlink w:anchor="_Toc43475380" w:history="1">
             <w:r>
               <w:rPr>
                 <w:rStyle w:val="Hyperlink"/>
@@ -1730,7 +1730,7 @@
                 <w:noProof/>
                 <w:webHidden/>
               </w:rPr>
-              <w:instrText xml:space="preserve"> PAGEREF _Toc43474162 \h </w:instrText>
+              <w:instrText xml:space="preserve"> PAGEREF _Toc43475380 \h </w:instrText>
             </w:r>
             <w:r>
               <w:rPr>
@@ -1774,7 +1774,7 @@
               <w:szCs w:val="22"/>
             </w:rPr>
           </w:pPr>
-          <w:hyperlink w:anchor="_Toc43474163" w:history="1">
+          <w:hyperlink w:anchor="_Toc43475381" w:history="1">
             <w:r>
               <w:rPr>
                 <w:rStyle w:val="Hyperlink"/>
@@ -1802,7 +1802,7 @@
                 <w:noProof/>
                 <w:webHidden/>
               </w:rPr>
-              <w:instrText xml:space="preserve"> PAGEREF _Toc43474163 \h </w:instrText>
+              <w:instrText xml:space="preserve"> PAGEREF _Toc43475381 \h </w:instrText>
             </w:r>
             <w:r>
               <w:rPr>
@@ -1846,7 +1846,7 @@
               <w:szCs w:val="22"/>
             </w:rPr>
           </w:pPr>
-          <w:hyperlink w:anchor="_Toc43474164" w:history="1">
+          <w:hyperlink w:anchor="_Toc43475382" w:history="1">
             <w:r>
               <w:rPr>
                 <w:rStyle w:val="Hyperlink"/>
@@ -1874,7 +1874,7 @@
                 <w:noProof/>
                 <w:webHidden/>
               </w:rPr>
-              <w:instrText xml:space="preserve"> PAGEREF _Toc43474164 \h </w:instrText>
+              <w:instrText xml:space="preserve"> PAGEREF _Toc43475382 \h </w:instrText>
             </w:r>
             <w:r>
               <w:rPr>
@@ -1918,7 +1918,7 @@
               <w:szCs w:val="22"/>
             </w:rPr>
           </w:pPr>
-          <w:hyperlink w:anchor="_Toc43474165" w:history="1">
+          <w:hyperlink w:anchor="_Toc43475383" w:history="1">
             <w:r>
               <w:rPr>
                 <w:rStyle w:val="Hyperlink"/>
@@ -1946,7 +1946,7 @@
                 <w:noProof/>
                 <w:webHidden/>
               </w:rPr>
-              <w:instrText xml:space="preserve"> PAGEREF _Toc43474165 \h </w:instrText>
+              <w:instrText xml:space="preserve"> PAGEREF _Toc43475383 \h </w:instrText>
             </w:r>
             <w:r>
               <w:rPr>
@@ -1990,7 +1990,7 @@
               <w:szCs w:val="22"/>
             </w:rPr>
           </w:pPr>
-          <w:hyperlink w:anchor="_Toc43474166" w:history="1">
+          <w:hyperlink w:anchor="_Toc43475384" w:history="1">
             <w:r>
               <w:rPr>
                 <w:rStyle w:val="Hyperlink"/>
@@ -2018,7 +2018,7 @@
                 <w:noProof/>
                 <w:webHidden/>
               </w:rPr>
-              <w:instrText xml:space="preserve"> PAGEREF _Toc43474166 \h </w:instrText>
+              <w:instrText xml:space="preserve"> PAGEREF _Toc43475384 \h </w:instrText>
             </w:r>
             <w:r>
               <w:rPr>
@@ -2062,7 +2062,7 @@
               <w:szCs w:val="22"/>
             </w:rPr>
           </w:pPr>
-          <w:hyperlink w:anchor="_Toc43474167" w:history="1">
+          <w:hyperlink w:anchor="_Toc43475385" w:history="1">
             <w:r>
               <w:rPr>
                 <w:rStyle w:val="Hyperlink"/>
@@ -2090,7 +2090,7 @@
                 <w:noProof/>
                 <w:webHidden/>
               </w:rPr>
-              <w:instrText xml:space="preserve"> PAGEREF _Toc43474167 \h </w:instrText>
+              <w:instrText xml:space="preserve"> PAGEREF _Toc43475385 \h </w:instrText>
             </w:r>
             <w:r>
               <w:rPr>
@@ -2134,7 +2134,7 @@
               <w:szCs w:val="22"/>
             </w:rPr>
           </w:pPr>
-          <w:hyperlink w:anchor="_Toc43474168" w:history="1">
+          <w:hyperlink w:anchor="_Toc43475386" w:history="1">
             <w:r>
               <w:rPr>
                 <w:rStyle w:val="Hyperlink"/>
@@ -2162,7 +2162,7 @@
                 <w:noProof/>
                 <w:webHidden/>
               </w:rPr>
-              <w:instrText xml:space="preserve"> PAGEREF _Toc43474168 \h </w:instrText>
+              <w:instrText xml:space="preserve"> PAGEREF _Toc43475386 \h </w:instrText>
             </w:r>
             <w:r>
               <w:rPr>
@@ -2206,7 +2206,7 @@
               <w:szCs w:val="22"/>
             </w:rPr>
           </w:pPr>
-          <w:hyperlink w:anchor="_Toc43474169" w:history="1">
+          <w:hyperlink w:anchor="_Toc43475387" w:history="1">
             <w:r>
               <w:rPr>
                 <w:rStyle w:val="Hyperlink"/>
@@ -2234,7 +2234,7 @@
                 <w:noProof/>
                 <w:webHidden/>
               </w:rPr>
-              <w:instrText xml:space="preserve"> PAGEREF _Toc43474169 \h </w:instrText>
+              <w:instrText xml:space="preserve"> PAGEREF _Toc43475387 \h </w:instrText>
             </w:r>
             <w:r>
               <w:rPr>
@@ -2278,7 +2278,7 @@
               <w:szCs w:val="22"/>
             </w:rPr>
           </w:pPr>
-          <w:hyperlink w:anchor="_Toc43474170" w:history="1">
+          <w:hyperlink w:anchor="_Toc43475388" w:history="1">
             <w:r>
               <w:rPr>
                 <w:rStyle w:val="Hyperlink"/>
@@ -2306,7 +2306,7 @@
                 <w:noProof/>
                 <w:webHidden/>
               </w:rPr>
-              <w:instrText xml:space="preserve"> PAGEREF _Toc43474170 \h </w:instrText>
+              <w:instrText xml:space="preserve"> PAGEREF _Toc43475388 \h </w:instrText>
             </w:r>
             <w:r>
               <w:rPr>
@@ -2350,7 +2350,7 @@
               <w:szCs w:val="22"/>
             </w:rPr>
           </w:pPr>
-          <w:hyperlink w:anchor="_Toc43474171" w:history="1">
+          <w:hyperlink w:anchor="_Toc43475389" w:history="1">
             <w:r>
               <w:rPr>
                 <w:rStyle w:val="Hyperlink"/>
@@ -2378,7 +2378,7 @@
                 <w:noProof/>
                 <w:webHidden/>
               </w:rPr>
-              <w:instrText xml:space="preserve"> PAGEREF _Toc43474171 \h </w:instrText>
+              <w:instrText xml:space="preserve"> PAGEREF _Toc43475389 \h </w:instrText>
             </w:r>
             <w:r>
               <w:rPr>
@@ -2422,7 +2422,7 @@
               <w:szCs w:val="22"/>
             </w:rPr>
           </w:pPr>
-          <w:hyperlink w:anchor="_Toc43474172" w:history="1">
+          <w:hyperlink w:anchor="_Toc43475390" w:history="1">
             <w:r>
               <w:rPr>
                 <w:rStyle w:val="Hyperlink"/>
@@ -2450,7 +2450,7 @@
                 <w:noProof/>
                 <w:webHidden/>
               </w:rPr>
-              <w:instrText xml:space="preserve"> PAGEREF _Toc43474172 \h </w:instrText>
+              <w:instrText xml:space="preserve"> PAGEREF _Toc43475390 \h </w:instrText>
             </w:r>
             <w:r>
               <w:rPr>
@@ -2494,7 +2494,7 @@
               <w:szCs w:val="22"/>
             </w:rPr>
           </w:pPr>
-          <w:hyperlink w:anchor="_Toc43474173" w:history="1">
+          <w:hyperlink w:anchor="_Toc43475391" w:history="1">
             <w:r>
               <w:rPr>
                 <w:rStyle w:val="Hyperlink"/>
@@ -2522,7 +2522,7 @@
                 <w:noProof/>
                 <w:webHidden/>
               </w:rPr>
-              <w:instrText xml:space="preserve"> PAGEREF _Toc43474173 \h </w:instrText>
+              <w:instrText xml:space="preserve"> PAGEREF _Toc43475391 \h </w:instrText>
             </w:r>
             <w:r>
               <w:rPr>
@@ -2566,7 +2566,7 @@
               <w:szCs w:val="22"/>
             </w:rPr>
           </w:pPr>
-          <w:hyperlink w:anchor="_Toc43474174" w:history="1">
+          <w:hyperlink w:anchor="_Toc43475392" w:history="1">
             <w:r>
               <w:rPr>
                 <w:rStyle w:val="Hyperlink"/>
@@ -2594,7 +2594,7 @@
                 <w:noProof/>
                 <w:webHidden/>
               </w:rPr>
-              <w:instrText xml:space="preserve"> PAGEREF _Toc43474174 \h </w:instrText>
+              <w:instrText xml:space="preserve"> PAGEREF _Toc43475392 \h </w:instrText>
             </w:r>
             <w:r>
               <w:rPr>
@@ -2640,7 +2640,7 @@
               <w:szCs w:val="22"/>
             </w:rPr>
           </w:pPr>
-          <w:hyperlink w:anchor="_Toc43474175" w:history="1">
+          <w:hyperlink w:anchor="_Toc43475393" w:history="1">
             <w:r>
               <w:rPr>
                 <w:rStyle w:val="Hyperlink"/>
@@ -2686,7 +2686,7 @@
                 <w:noProof/>
                 <w:webHidden/>
               </w:rPr>
-              <w:instrText xml:space="preserve"> PAGEREF _Toc43474175 \h </w:instrText>
+              <w:instrText xml:space="preserve"> PAGEREF _Toc43475393 \h </w:instrText>
             </w:r>
             <w:r>
               <w:rPr>
@@ -2732,7 +2732,7 @@
               <w:szCs w:val="22"/>
             </w:rPr>
           </w:pPr>
-          <w:hyperlink w:anchor="_Toc43474176" w:history="1">
+          <w:hyperlink w:anchor="_Toc43475394" w:history="1">
             <w:r>
               <w:rPr>
                 <w:rStyle w:val="Hyperlink"/>
@@ -2778,7 +2778,7 @@
                 <w:noProof/>
                 <w:webHidden/>
               </w:rPr>
-              <w:instrText xml:space="preserve"> PAGEREF _Toc43474176 \h </w:instrText>
+              <w:instrText xml:space="preserve"> PAGEREF _Toc43475394 \h </w:instrText>
             </w:r>
             <w:r>
               <w:rPr>
@@ -2860,7 +2860,7 @@
           <w:color w:val="FF0000"/>
         </w:rPr>
       </w:pPr>
-      <w:bookmarkStart w:id="0" w:name="_Toc43474143"/>
+      <w:bookmarkStart w:id="0" w:name="_Toc43475361"/>
       <w:r>
         <w:rPr>
           <w:color w:val="FF0000"/>
@@ -3399,7 +3399,7 @@
       <w:pPr>
         <w:pStyle w:val="Heading1"/>
       </w:pPr>
-      <w:bookmarkStart w:id="1" w:name="_Toc43474144"/>
+      <w:bookmarkStart w:id="1" w:name="_Toc43475362"/>
       <w:r>
         <w:lastRenderedPageBreak/>
         <w:t>Introduction</w:t>
@@ -3440,7 +3440,7 @@
       <w:pPr>
         <w:pStyle w:val="Heading1"/>
       </w:pPr>
-      <w:bookmarkStart w:id="2" w:name="_Toc43474145"/>
+      <w:bookmarkStart w:id="2" w:name="_Toc43475363"/>
       <w:r>
         <w:lastRenderedPageBreak/>
         <w:t>Application Schema Details</w:t>
@@ -3631,7 +3631,7 @@
           <w:szCs w:val="24"/>
         </w:rPr>
       </w:pPr>
-      <w:bookmarkStart w:id="3" w:name="_Toc43474146"/>
+      <w:bookmarkStart w:id="3" w:name="_Toc43475364"/>
       <w:r>
         <w:rPr>
           <w:rFonts w:eastAsia="Times New Roman" w:cs="Arial"/>
@@ -3697,8 +3697,8 @@
           <w:noProof/>
         </w:rPr>
         <w:drawing>
-          <wp:inline distT="0" distB="0" distL="0" distR="0" wp14:anchorId="32C98769" wp14:editId="785C9F1B">
-            <wp:extent cx="4291330" cy="5767070"/>
+          <wp:inline distT="0" distB="0" distL="0" distR="0" wp14:anchorId="32C98769" wp14:editId="6B3DF794">
+            <wp:extent cx="4752473" cy="6386795"/>
             <wp:effectExtent l="0" t="0" r="0" b="0"/>
             <wp:docPr id="226" name="Picture 226"/>
             <wp:cNvGraphicFramePr>
@@ -3729,7 +3729,7 @@
                   <pic:spPr bwMode="auto">
                     <a:xfrm>
                       <a:off x="0" y="0"/>
-                      <a:ext cx="4291330" cy="5767070"/>
+                      <a:ext cx="4755667" cy="6391087"/>
                     </a:xfrm>
                     <a:prstGeom prst="rect">
                       <a:avLst/>
@@ -3803,7 +3803,7 @@
           <w:szCs w:val="24"/>
         </w:rPr>
       </w:pPr>
-      <w:bookmarkStart w:id="4" w:name="_Toc43474147"/>
+      <w:bookmarkStart w:id="4" w:name="_Toc43475365"/>
       <w:proofErr w:type="spellStart"/>
       <w:r>
         <w:rPr>
@@ -3971,6 +3971,7 @@
                 <w:bCs/>
                 <w:szCs w:val="24"/>
               </w:rPr>
+              <w:lastRenderedPageBreak/>
               <w:t>ATTRIBUTES</w:t>
             </w:r>
           </w:p>
@@ -4111,7 +4112,6 @@
                 <w:rFonts w:cs="Arial"/>
                 <w:szCs w:val="24"/>
               </w:rPr>
-              <w:lastRenderedPageBreak/>
               <w:t>Multiplicity:</w:t>
             </w:r>
             <w:r>
@@ -6335,7 +6335,6 @@
                 <w:bCs/>
                 <w:szCs w:val="24"/>
               </w:rPr>
-              <w:lastRenderedPageBreak/>
               <w:t>ASSOCIATIONS</w:t>
             </w:r>
           </w:p>
@@ -7862,7 +7861,7 @@
           <w:szCs w:val="24"/>
         </w:rPr>
       </w:pPr>
-      <w:bookmarkStart w:id="14" w:name="_Toc43474148"/>
+      <w:bookmarkStart w:id="14" w:name="_Toc43475366"/>
       <w:proofErr w:type="spellStart"/>
       <w:r>
         <w:rPr>
@@ -8546,7 +8545,7 @@
           <w:szCs w:val="24"/>
         </w:rPr>
       </w:pPr>
-      <w:bookmarkStart w:id="16" w:name="_Toc43474149"/>
+      <w:bookmarkStart w:id="16" w:name="_Toc43475367"/>
       <w:proofErr w:type="spellStart"/>
       <w:r>
         <w:rPr>
@@ -8554,6 +8553,7 @@
           <w:bCs/>
           <w:szCs w:val="24"/>
         </w:rPr>
+        <w:lastRenderedPageBreak/>
         <w:t>AbstractLocationType</w:t>
       </w:r>
       <w:bookmarkEnd w:id="16"/>
@@ -8649,7 +8649,6 @@
           <w:rFonts w:cs="Arial"/>
           <w:szCs w:val="24"/>
         </w:rPr>
-        <w:lastRenderedPageBreak/>
         <w:t>Version 1.0  Phase 1.0  Proposed</w:t>
       </w:r>
     </w:p>
@@ -9550,7 +9549,7 @@
           <w:szCs w:val="24"/>
         </w:rPr>
       </w:pPr>
-      <w:bookmarkStart w:id="19" w:name="_Toc43474150"/>
+      <w:bookmarkStart w:id="19" w:name="_Toc43475368"/>
       <w:proofErr w:type="spellStart"/>
       <w:r>
         <w:rPr>
@@ -10318,7 +10317,7 @@
           <w:szCs w:val="24"/>
         </w:rPr>
       </w:pPr>
-      <w:bookmarkStart w:id="21" w:name="_Toc43474151"/>
+      <w:bookmarkStart w:id="21" w:name="_Toc43475369"/>
       <w:proofErr w:type="spellStart"/>
       <w:r>
         <w:rPr>
@@ -10400,6 +10399,7 @@
           <w:rFonts w:cs="Arial"/>
           <w:szCs w:val="24"/>
         </w:rPr>
+        <w:lastRenderedPageBreak/>
         <w:t xml:space="preserve">An information type holding a number of </w:t>
       </w:r>
       <w:proofErr w:type="spellStart"/>
@@ -10484,7 +10484,6 @@
           <w:rFonts w:cs="Arial"/>
           <w:szCs w:val="24"/>
         </w:rPr>
-        <w:lastRenderedPageBreak/>
         <w:t>kusal</w:t>
       </w:r>
       <w:proofErr w:type="spellEnd"/>
@@ -11310,7 +11309,7 @@
           <w:szCs w:val="24"/>
         </w:rPr>
       </w:pPr>
-      <w:bookmarkStart w:id="23" w:name="_Toc43474152"/>
+      <w:bookmarkStart w:id="23" w:name="_Toc43475370"/>
       <w:proofErr w:type="spellStart"/>
       <w:r>
         <w:rPr>
@@ -12005,7 +12004,7 @@
           <w:szCs w:val="24"/>
         </w:rPr>
       </w:pPr>
-      <w:bookmarkStart w:id="27" w:name="_Toc43474153"/>
+      <w:bookmarkStart w:id="27" w:name="_Toc43475371"/>
       <w:proofErr w:type="spellStart"/>
       <w:r>
         <w:rPr>
@@ -12120,6 +12119,7 @@
           <w:rFonts w:cs="Arial"/>
           <w:szCs w:val="24"/>
         </w:rPr>
+        <w:lastRenderedPageBreak/>
         <w:t>Version 1.0  Phase 1.0  Proposed</w:t>
       </w:r>
     </w:p>
@@ -12258,7 +12258,6 @@
                 <w:sz w:val="24"/>
                 <w:szCs w:val="24"/>
               </w:rPr>
-              <w:lastRenderedPageBreak/>
               <w:drawing>
                 <wp:inline distT="0" distB="0" distL="0" distR="0" wp14:anchorId="048943B8" wp14:editId="20F7A68A">
                   <wp:extent cx="117475" cy="117475"/>
@@ -13529,7 +13528,7 @@
           <w:szCs w:val="24"/>
         </w:rPr>
       </w:pPr>
-      <w:bookmarkStart w:id="33" w:name="_Toc43474154"/>
+      <w:bookmarkStart w:id="33" w:name="_Toc43475372"/>
       <w:proofErr w:type="spellStart"/>
       <w:r>
         <w:rPr>
@@ -14129,6 +14128,7 @@
                 <w:rFonts w:cs="Arial"/>
                 <w:szCs w:val="24"/>
               </w:rPr>
+              <w:lastRenderedPageBreak/>
               <w:t>[ Stereotype is «</w:t>
             </w:r>
             <w:proofErr w:type="spellStart"/>
@@ -14210,7 +14210,6 @@
                 <w:sz w:val="24"/>
                 <w:szCs w:val="24"/>
               </w:rPr>
-              <w:lastRenderedPageBreak/>
               <w:drawing>
                 <wp:inline distT="0" distB="0" distL="0" distR="0" wp14:anchorId="19F0110C" wp14:editId="29CAA8DE">
                   <wp:extent cx="117475" cy="117475"/>
@@ -14723,7 +14722,7 @@
           <w:szCs w:val="24"/>
         </w:rPr>
       </w:pPr>
-      <w:bookmarkStart w:id="40" w:name="_Toc43474155"/>
+      <w:bookmarkStart w:id="40" w:name="_Toc43475373"/>
       <w:proofErr w:type="spellStart"/>
       <w:r>
         <w:rPr>
@@ -15892,7 +15891,7 @@
           <w:szCs w:val="24"/>
         </w:rPr>
       </w:pPr>
-      <w:bookmarkStart w:id="47" w:name="_Toc43474156"/>
+      <w:bookmarkStart w:id="47" w:name="_Toc43475374"/>
       <w:proofErr w:type="spellStart"/>
       <w:r>
         <w:rPr>
@@ -15900,6 +15899,7 @@
           <w:bCs/>
           <w:szCs w:val="24"/>
         </w:rPr>
+        <w:lastRenderedPageBreak/>
         <w:t>PointType</w:t>
       </w:r>
       <w:bookmarkEnd w:id="47"/>
@@ -15973,7 +15973,6 @@
           <w:rFonts w:cs="Arial"/>
           <w:szCs w:val="24"/>
         </w:rPr>
-        <w:lastRenderedPageBreak/>
         <w:t>Version 1.0  Phase 1.0  Proposed</w:t>
       </w:r>
     </w:p>
@@ -16430,7 +16429,7 @@
           <w:szCs w:val="24"/>
         </w:rPr>
       </w:pPr>
-      <w:bookmarkStart w:id="50" w:name="_Toc43474157"/>
+      <w:bookmarkStart w:id="50" w:name="_Toc43475375"/>
       <w:proofErr w:type="spellStart"/>
       <w:r>
         <w:rPr>
@@ -17125,7 +17124,7 @@
           <w:szCs w:val="24"/>
         </w:rPr>
       </w:pPr>
-      <w:bookmarkStart w:id="54" w:name="_Toc43474158"/>
+      <w:bookmarkStart w:id="54" w:name="_Toc43475376"/>
       <w:r>
         <w:rPr>
           <w:rFonts w:eastAsia="Times New Roman" w:cs="Arial"/>
@@ -17320,7 +17319,7 @@
           <w:szCs w:val="24"/>
         </w:rPr>
       </w:pPr>
-      <w:bookmarkStart w:id="55" w:name="_Toc43474159"/>
+      <w:bookmarkStart w:id="55" w:name="_Toc43475377"/>
       <w:r>
         <w:rPr>
           <w:rFonts w:eastAsia="Times New Roman" w:cs="Arial"/>
@@ -17460,7 +17459,6 @@
           <w:color w:val="000000"/>
           <w:szCs w:val="24"/>
         </w:rPr>
-        <w:lastRenderedPageBreak/>
         <w:t>StraightBaseline</w:t>
       </w:r>
       <w:proofErr w:type="spellEnd"/>
@@ -17900,7 +17898,7 @@
         </w:rPr>
       </w:pPr>
       <w:bookmarkStart w:id="56" w:name="BKM_002CB81A_8A2D_4F0F_8254_FB521CBF0B92"/>
-      <w:bookmarkStart w:id="57" w:name="_Toc43474160"/>
+      <w:bookmarkStart w:id="57" w:name="_Toc43475378"/>
       <w:bookmarkEnd w:id="56"/>
       <w:r>
         <w:rPr>
@@ -18280,7 +18278,7 @@
       <w:pPr>
         <w:pStyle w:val="Heading1"/>
       </w:pPr>
-      <w:bookmarkStart w:id="60" w:name="_Toc43474161"/>
+      <w:bookmarkStart w:id="60" w:name="_Toc43475379"/>
       <w:r>
         <w:lastRenderedPageBreak/>
         <w:t>LADM</w:t>
@@ -18394,7 +18392,7 @@
         <w:pStyle w:val="Heading2"/>
       </w:pPr>
       <w:bookmarkStart w:id="62" w:name="BKM_FE49306C_D2FA_477D_9583_6BD7B0590D5F"/>
-      <w:bookmarkStart w:id="63" w:name="_Toc43474162"/>
+      <w:bookmarkStart w:id="63" w:name="_Toc43475380"/>
       <w:proofErr w:type="spellStart"/>
       <w:r>
         <w:t>AbstractRRR</w:t>
@@ -20330,7 +20328,7 @@
         <w:pStyle w:val="Heading2"/>
       </w:pPr>
       <w:bookmarkStart w:id="64" w:name="BKM_AAFC0829_6668_49ED_A345_9670484FBBF9"/>
-      <w:bookmarkStart w:id="65" w:name="_Toc43474163"/>
+      <w:bookmarkStart w:id="65" w:name="_Toc43475381"/>
       <w:r>
         <w:t>Basic Administrative Unit</w:t>
       </w:r>
@@ -22731,7 +22729,7 @@
       <w:pPr>
         <w:pStyle w:val="Heading2"/>
       </w:pPr>
-      <w:bookmarkStart w:id="66" w:name="_Toc43474164"/>
+      <w:bookmarkStart w:id="66" w:name="_Toc43475382"/>
       <w:r>
         <w:t>Governance</w:t>
       </w:r>
@@ -24557,7 +24555,7 @@
         <w:pStyle w:val="Heading2"/>
       </w:pPr>
       <w:bookmarkStart w:id="67" w:name="BKM_0C466CA1_6DA3_45A6_826A_5D18113382D8"/>
-      <w:bookmarkStart w:id="68" w:name="_Toc43474165"/>
+      <w:bookmarkStart w:id="68" w:name="_Toc43475383"/>
       <w:r>
         <w:t>Party</w:t>
       </w:r>
@@ -27213,7 +27211,7 @@
         <w:pStyle w:val="Heading2"/>
       </w:pPr>
       <w:bookmarkStart w:id="69" w:name="BKM_7932CD8E_8536_41B0_9D06_85262F842C09"/>
-      <w:bookmarkStart w:id="70" w:name="_Toc43474166"/>
+      <w:bookmarkStart w:id="70" w:name="_Toc43475384"/>
       <w:proofErr w:type="spellStart"/>
       <w:r>
         <w:t>PartyMembership</w:t>
@@ -27523,7 +27521,7 @@
         <w:pStyle w:val="Heading2"/>
       </w:pPr>
       <w:bookmarkStart w:id="71" w:name="BKM_3272F950_E4AC_418D_A171_1E32E8336589"/>
-      <w:bookmarkStart w:id="72" w:name="_Toc43474167"/>
+      <w:bookmarkStart w:id="72" w:name="_Toc43475385"/>
       <w:r>
         <w:t>Responsibility</w:t>
       </w:r>
@@ -28087,7 +28085,7 @@
         <w:pStyle w:val="Heading2"/>
       </w:pPr>
       <w:bookmarkStart w:id="73" w:name="BKM_3956C44F_CDFA_4277_9BA3_DBDFEA68A61E"/>
-      <w:bookmarkStart w:id="74" w:name="_Toc43474168"/>
+      <w:bookmarkStart w:id="74" w:name="_Toc43475386"/>
       <w:r>
         <w:t>Restriction</w:t>
       </w:r>
@@ -28652,7 +28650,7 @@
         <w:pStyle w:val="Heading2"/>
       </w:pPr>
       <w:bookmarkStart w:id="75" w:name="BKM_2B351713_A79F_4FE8_A9E9_F87CB7454F47"/>
-      <w:bookmarkStart w:id="76" w:name="_Toc43474169"/>
+      <w:bookmarkStart w:id="76" w:name="_Toc43475387"/>
       <w:r>
         <w:t>Right</w:t>
       </w:r>
@@ -29216,7 +29214,7 @@
         <w:pStyle w:val="Heading2"/>
       </w:pPr>
       <w:bookmarkStart w:id="77" w:name="BKM_40A3923B_9B1B_4703_AF46_E82029B27561"/>
-      <w:bookmarkStart w:id="78" w:name="_Toc43474170"/>
+      <w:bookmarkStart w:id="78" w:name="_Toc43475388"/>
       <w:proofErr w:type="spellStart"/>
       <w:r>
         <w:t>CategoryOfResponsibility</w:t>
@@ -29484,7 +29482,7 @@
         <w:pStyle w:val="Heading2"/>
       </w:pPr>
       <w:bookmarkStart w:id="79" w:name="BKM_87AB13A5_648A_4832_A36A_08E83AD8192F"/>
-      <w:bookmarkStart w:id="80" w:name="_Toc43474171"/>
+      <w:bookmarkStart w:id="80" w:name="_Toc43475389"/>
       <w:proofErr w:type="spellStart"/>
       <w:r>
         <w:t>CategoryOfRestriction</w:t>
@@ -30418,7 +30416,7 @@
         <w:pStyle w:val="Heading2"/>
       </w:pPr>
       <w:bookmarkStart w:id="81" w:name="BKM_D0B1680B_611C_4404_83E0_EEC1EBB4A4CA"/>
-      <w:bookmarkStart w:id="82" w:name="_Toc43474172"/>
+      <w:bookmarkStart w:id="82" w:name="_Toc43475390"/>
       <w:proofErr w:type="spellStart"/>
       <w:r>
         <w:t>CategoryOfRight</w:t>
@@ -31366,7 +31364,7 @@
         <w:pStyle w:val="Heading2"/>
       </w:pPr>
       <w:bookmarkStart w:id="83" w:name="BKM_7FE5E1EE_7EDF_4378_B547_0E34476FEB5C"/>
-      <w:bookmarkStart w:id="84" w:name="_Toc43474173"/>
+      <w:bookmarkStart w:id="84" w:name="_Toc43475391"/>
       <w:proofErr w:type="spellStart"/>
       <w:r>
         <w:t>PartyGroupType</w:t>
@@ -31767,7 +31765,7 @@
         <w:pStyle w:val="Heading2"/>
       </w:pPr>
       <w:bookmarkStart w:id="85" w:name="BKM_DE6521B5_CFF8_464F_9A1F_74F0A42A4B92"/>
-      <w:bookmarkStart w:id="86" w:name="_Toc43474174"/>
+      <w:bookmarkStart w:id="86" w:name="_Toc43475392"/>
       <w:r>
         <w:t>Text</w:t>
       </w:r>
@@ -31906,7 +31904,7 @@
       <w:pPr>
         <w:pStyle w:val="Heading1"/>
       </w:pPr>
-      <w:bookmarkStart w:id="87" w:name="_Toc43474175"/>
+      <w:bookmarkStart w:id="87" w:name="_Toc43475393"/>
       <w:r>
         <w:lastRenderedPageBreak/>
         <w:t>Source Documentation</w:t>
@@ -31971,7 +31969,7 @@
       <w:pPr>
         <w:pStyle w:val="Heading1"/>
       </w:pPr>
-      <w:bookmarkStart w:id="88" w:name="_Toc43474176"/>
+      <w:bookmarkStart w:id="88" w:name="_Toc43475394"/>
       <w:r>
         <w:t>GML Encoding Notes</w:t>
       </w:r>

</xml_diff>